<commit_message>
Removed lock files from docs that were open.
</commit_message>
<xml_diff>
--- a/LoA_BO.docx
+++ b/LoA_BO.docx
@@ -31,92 +31,7 @@
         </w:rPr>
       </w:pPr>
       <w:r>
-        <w:rPr>
-          <w:sz w:val="22"/>
-          <w:szCs w:val="22"/>
-        </w:rPr>
-        <w:fldChar w:fldCharType="begin"/>
-      </w:r>
-      <w:r>
-        <w:rPr>
-          <w:sz w:val="22"/>
-          <w:szCs w:val="22"/>
-        </w:rPr>
-        <w:instrText> MERGEFIELD BO </w:instrText>
-      </w:r>
-      <w:r>
-        <w:rPr>
-          <w:sz w:val="22"/>
-          <w:szCs w:val="22"/>
-        </w:rPr>
-        <w:fldChar w:fldCharType="separate"/>
-      </w:r>
-      <w:r>
-        <w:rPr>
-          <w:sz w:val="22"/>
-          <w:szCs w:val="22"/>
-        </w:rPr>
-        <w:t>«BO»</w:t>
-      </w:r>
-      <w:r>
-        <w:rPr>
-          <w:sz w:val="22"/>
-          <w:szCs w:val="22"/>
-        </w:rPr>
-        <w:fldChar w:fldCharType="end"/>
-      </w:r>
-    </w:p>
-    <w:p>
-      <w:pPr>
-        <w:pStyle w:val="Normal"/>
-        <w:widowControl/>
-        <w:suppressAutoHyphens w:val="false"/>
-        <w:bidi w:val="0"/>
-        <w:ind w:left="6480" w:hanging="0"/>
-        <w:jc w:val="left"/>
-        <w:textAlignment w:val="top"/>
-        <w:rPr>
-          <w:rFonts w:eastAsia="SimSun"/>
-          <w:color w:val="000000" w:themeColor="text1"/>
-          <w:sz w:val="22"/>
-          <w:szCs w:val="22"/>
-          <w:lang w:eastAsia="zh-CN"/>
-        </w:rPr>
-      </w:pPr>
-      <w:r>
-        <w:rPr>
-          <w:sz w:val="22"/>
-          <w:szCs w:val="22"/>
-        </w:rPr>
-        <w:fldChar w:fldCharType="begin"/>
-      </w:r>
-      <w:r>
-        <w:rPr>
-          <w:sz w:val="22"/>
-          <w:szCs w:val="22"/>
-        </w:rPr>
-        <w:instrText> MERGEFIELD BO_C_Add_Vert </w:instrText>
-      </w:r>
-      <w:r>
-        <w:rPr>
-          <w:sz w:val="22"/>
-          <w:szCs w:val="22"/>
-        </w:rPr>
-        <w:fldChar w:fldCharType="separate"/>
-      </w:r>
-      <w:r>
-        <w:rPr>
-          <w:sz w:val="22"/>
-          <w:szCs w:val="22"/>
-        </w:rPr>
-        <w:t>«BO_C_Add_Vert»</w:t>
-      </w:r>
-      <w:r>
-        <w:rPr>
-          <w:sz w:val="22"/>
-          <w:szCs w:val="22"/>
-        </w:rPr>
-        <w:fldChar w:fldCharType="end"/>
+        <w:rPr/>
       </w:r>
     </w:p>
     <w:p>
@@ -493,67 +408,7 @@
           <w:szCs w:val="22"/>
           <w:u w:val="single"/>
         </w:rPr>
-        <w:t xml:space="preserve">as Party Wall Surveyor on Behalf of </w:t>
-      </w:r>
-      <w:r>
-        <w:rPr>
-          <w:b/>
-          <w:color w:val="000000"/>
-          <w:sz w:val="22"/>
-          <w:szCs w:val="22"/>
-          <w:u w:val="single"/>
-        </w:rPr>
-        <w:fldChar w:fldCharType="begin"/>
-      </w:r>
-      <w:r>
-        <w:rPr>
-          <w:sz w:val="22"/>
-          <w:u w:val="single"/>
-          <w:b/>
-          <w:szCs w:val="22"/>
-          <w:color w:val="000000"/>
-        </w:rPr>
-        <w:instrText> MERGEFIELD BO_P_Add </w:instrText>
-      </w:r>
-      <w:r>
-        <w:rPr>
-          <w:sz w:val="22"/>
-          <w:u w:val="single"/>
-          <w:b/>
-          <w:szCs w:val="22"/>
-          <w:color w:val="000000"/>
-        </w:rPr>
-        <w:fldChar w:fldCharType="separate"/>
-      </w:r>
-      <w:r>
-        <w:rPr>
-          <w:sz w:val="22"/>
-          <w:u w:val="single"/>
-          <w:b/>
-          <w:szCs w:val="22"/>
-          <w:color w:val="000000"/>
-        </w:rPr>
-        <w:t>«BO_P_Add»</w:t>
-      </w:r>
-      <w:r>
-        <w:rPr>
-          <w:sz w:val="22"/>
-          <w:u w:val="single"/>
-          <w:b/>
-          <w:szCs w:val="22"/>
-          <w:color w:val="000000"/>
-        </w:rPr>
-        <w:fldChar w:fldCharType="end"/>
-      </w:r>
-      <w:r>
-        <w:rPr>
-          <w:b/>
-          <w:color w:val="000000"/>
-          <w:sz w:val="22"/>
-          <w:szCs w:val="22"/>
-          <w:u w:val="single"/>
-        </w:rPr>
-        <w:t xml:space="preserve"> </w:t>
+        <w:t xml:space="preserve">as Party Wall Surveyor on Behalf of  </w:t>
       </w:r>
       <w:r>
         <w:rPr>
@@ -599,893 +454,6 @@
           <w:sz w:val="22"/>
           <w:szCs w:val="22"/>
         </w:rPr>
-      </w:r>
-    </w:p>
-    <w:p>
-      <w:pPr>
-        <w:pStyle w:val="Normal"/>
-        <w:tabs>
-          <w:tab w:val="clear" w:pos="709"/>
-          <w:tab w:val="left" w:pos="0" w:leader="none"/>
-          <w:tab w:val="left" w:pos="720" w:leader="none"/>
-          <w:tab w:val="left" w:pos="1440" w:leader="none"/>
-          <w:tab w:val="left" w:pos="2160" w:leader="none"/>
-          <w:tab w:val="left" w:pos="2880" w:leader="none"/>
-          <w:tab w:val="left" w:pos="3600" w:leader="none"/>
-          <w:tab w:val="left" w:pos="4320" w:leader="none"/>
-          <w:tab w:val="left" w:pos="5040" w:leader="none"/>
-          <w:tab w:val="left" w:pos="5760" w:leader="none"/>
-          <w:tab w:val="left" w:pos="6480" w:leader="none"/>
-          <w:tab w:val="left" w:pos="7200" w:leader="none"/>
-          <w:tab w:val="left" w:pos="7920" w:leader="none"/>
-          <w:tab w:val="left" w:pos="8640" w:leader="none"/>
-        </w:tabs>
-        <w:bidi w:val="0"/>
-        <w:jc w:val="both"/>
-        <w:rPr>
-          <w:color w:val="000000"/>
-          <w:sz w:val="22"/>
-          <w:szCs w:val="22"/>
-        </w:rPr>
-      </w:pPr>
-      <w:r>
-        <w:rPr>
-          <w:color w:val="000000"/>
-          <w:sz w:val="22"/>
-          <w:szCs w:val="22"/>
-        </w:rPr>
-        <w:t xml:space="preserve">As </w:t>
-      </w:r>
-      <w:r>
-        <w:rPr>
-          <w:color w:val="000000"/>
-          <w:sz w:val="22"/>
-          <w:szCs w:val="22"/>
-        </w:rPr>
-        <w:fldChar w:fldCharType="begin"/>
-      </w:r>
-      <w:r>
-        <w:rPr>
-          <w:sz w:val="22"/>
-          <w:szCs w:val="22"/>
-          <w:color w:val="000000"/>
-        </w:rPr>
-        <w:instrText> MERGEFIELD BOs </w:instrText>
-      </w:r>
-      <w:r>
-        <w:rPr>
-          <w:sz w:val="22"/>
-          <w:szCs w:val="22"/>
-          <w:color w:val="000000"/>
-        </w:rPr>
-        <w:fldChar w:fldCharType="separate"/>
-      </w:r>
-      <w:r>
-        <w:rPr>
-          <w:sz w:val="22"/>
-          <w:szCs w:val="22"/>
-          <w:color w:val="000000"/>
-        </w:rPr>
-        <w:t>«BOs»</w:t>
-      </w:r>
-      <w:r>
-        <w:rPr>
-          <w:sz w:val="22"/>
-          <w:szCs w:val="22"/>
-          <w:color w:val="000000"/>
-        </w:rPr>
-        <w:fldChar w:fldCharType="end"/>
-      </w:r>
-      <w:r>
-        <w:rPr>
-          <w:color w:val="000000"/>
-          <w:sz w:val="22"/>
-          <w:szCs w:val="22"/>
-        </w:rPr>
-        <w:t xml:space="preserve"> (</w:t>
-      </w:r>
-      <w:r>
-        <w:rPr>
-          <w:color w:val="000000"/>
-          <w:sz w:val="22"/>
-          <w:szCs w:val="22"/>
-        </w:rPr>
-        <w:fldChar w:fldCharType="begin"/>
-      </w:r>
-      <w:r>
-        <w:rPr>
-          <w:sz w:val="22"/>
-          <w:szCs w:val="22"/>
-          <w:color w:val="000000"/>
-        </w:rPr>
-        <w:instrText> MERGEFIELD BO_FHLH </w:instrText>
-      </w:r>
-      <w:r>
-        <w:rPr>
-          <w:sz w:val="22"/>
-          <w:szCs w:val="22"/>
-          <w:color w:val="000000"/>
-        </w:rPr>
-        <w:fldChar w:fldCharType="separate"/>
-      </w:r>
-      <w:r>
-        <w:rPr>
-          <w:sz w:val="22"/>
-          <w:szCs w:val="22"/>
-          <w:color w:val="000000"/>
-        </w:rPr>
-        <w:t>«BO_FHLH»</w:t>
-      </w:r>
-      <w:r>
-        <w:rPr>
-          <w:sz w:val="22"/>
-          <w:szCs w:val="22"/>
-          <w:color w:val="000000"/>
-        </w:rPr>
-        <w:fldChar w:fldCharType="end"/>
-      </w:r>
-      <w:r>
-        <w:rPr>
-          <w:color w:val="000000"/>
-          <w:sz w:val="22"/>
-          <w:szCs w:val="22"/>
-        </w:rPr>
-        <w:t xml:space="preserve">) of </w:t>
-      </w:r>
-      <w:r>
-        <w:rPr>
-          <w:rFonts w:eastAsia="SimSun"/>
-          <w:b/>
-          <w:color w:val="000000" w:themeColor="text1"/>
-          <w:sz w:val="22"/>
-          <w:szCs w:val="22"/>
-          <w:lang w:eastAsia="zh-CN"/>
-        </w:rPr>
-        <w:fldChar w:fldCharType="begin"/>
-      </w:r>
-      <w:r>
-        <w:rPr>
-          <w:sz w:val="22"/>
-          <w:b/>
-          <w:szCs w:val="22"/>
-          <w:rFonts w:eastAsia="SimSun"/>
-          <w:color w:val="000000"/>
-          <w:lang w:eastAsia="zh-CN"/>
-        </w:rPr>
-        <w:instrText> MERGEFIELD BO_P_Add </w:instrText>
-      </w:r>
-      <w:r>
-        <w:rPr>
-          <w:sz w:val="22"/>
-          <w:b/>
-          <w:szCs w:val="22"/>
-          <w:rFonts w:eastAsia="SimSun"/>
-          <w:color w:val="000000"/>
-          <w:lang w:eastAsia="zh-CN"/>
-        </w:rPr>
-        <w:fldChar w:fldCharType="separate"/>
-      </w:r>
-      <w:r>
-        <w:rPr>
-          <w:sz w:val="22"/>
-          <w:b/>
-          <w:szCs w:val="22"/>
-          <w:rFonts w:eastAsia="SimSun"/>
-          <w:color w:val="000000"/>
-          <w:lang w:eastAsia="zh-CN"/>
-        </w:rPr>
-        <w:t>«BO_P_Add»</w:t>
-      </w:r>
-      <w:r>
-        <w:rPr>
-          <w:sz w:val="22"/>
-          <w:b/>
-          <w:szCs w:val="22"/>
-          <w:rFonts w:eastAsia="SimSun"/>
-          <w:color w:val="000000"/>
-          <w:lang w:eastAsia="zh-CN"/>
-        </w:rPr>
-        <w:fldChar w:fldCharType="end"/>
-      </w:r>
-      <w:r>
-        <w:rPr>
-          <w:color w:val="000000"/>
-          <w:sz w:val="22"/>
-          <w:szCs w:val="22"/>
-        </w:rPr>
-        <w:t xml:space="preserve"> </w:t>
-      </w:r>
-      <w:r>
-        <w:rPr>
-          <w:color w:val="000000"/>
-          <w:sz w:val="22"/>
-          <w:szCs w:val="22"/>
-        </w:rPr>
-        <w:fldChar w:fldCharType="begin"/>
-      </w:r>
-      <w:r>
-        <w:rPr>
-          <w:sz w:val="22"/>
-          <w:szCs w:val="22"/>
-          <w:color w:val="000000"/>
-        </w:rPr>
-        <w:instrText> MERGEFIELD BO_Iwe1 </w:instrText>
-      </w:r>
-      <w:r>
-        <w:rPr>
-          <w:sz w:val="22"/>
-          <w:szCs w:val="22"/>
-          <w:color w:val="000000"/>
-        </w:rPr>
-        <w:fldChar w:fldCharType="separate"/>
-      </w:r>
-      <w:r>
-        <w:rPr>
-          <w:sz w:val="22"/>
-          <w:szCs w:val="22"/>
-          <w:color w:val="000000"/>
-        </w:rPr>
-        <w:t>«BO_Iwe1»</w:t>
-      </w:r>
-      <w:r>
-        <w:rPr>
-          <w:sz w:val="22"/>
-          <w:szCs w:val="22"/>
-          <w:color w:val="000000"/>
-        </w:rPr>
-        <w:fldChar w:fldCharType="end"/>
-      </w:r>
-      <w:r>
-        <w:rPr>
-          <w:color w:val="000000"/>
-          <w:sz w:val="22"/>
-          <w:szCs w:val="22"/>
-        </w:rPr>
-        <w:t xml:space="preserve"> hereby authorise you to sign, issue and receive any notices in connection with the works proposed at </w:t>
-      </w:r>
-      <w:r>
-        <w:rPr>
-          <w:rFonts w:eastAsia="SimSun"/>
-          <w:b/>
-          <w:color w:val="000000" w:themeColor="text1"/>
-          <w:sz w:val="22"/>
-          <w:szCs w:val="22"/>
-          <w:lang w:eastAsia="zh-CN"/>
-        </w:rPr>
-        <w:fldChar w:fldCharType="begin"/>
-      </w:r>
-      <w:r>
-        <w:rPr>
-          <w:sz w:val="22"/>
-          <w:b/>
-          <w:szCs w:val="22"/>
-          <w:rFonts w:eastAsia="SimSun"/>
-          <w:color w:val="000000"/>
-          <w:lang w:eastAsia="zh-CN"/>
-        </w:rPr>
-        <w:instrText> MERGEFIELD BO_P_Add </w:instrText>
-      </w:r>
-      <w:r>
-        <w:rPr>
-          <w:sz w:val="22"/>
-          <w:b/>
-          <w:szCs w:val="22"/>
-          <w:rFonts w:eastAsia="SimSun"/>
-          <w:color w:val="000000"/>
-          <w:lang w:eastAsia="zh-CN"/>
-        </w:rPr>
-        <w:fldChar w:fldCharType="separate"/>
-      </w:r>
-      <w:r>
-        <w:rPr>
-          <w:sz w:val="22"/>
-          <w:b/>
-          <w:szCs w:val="22"/>
-          <w:rFonts w:eastAsia="SimSun"/>
-          <w:color w:val="000000"/>
-          <w:lang w:eastAsia="zh-CN"/>
-        </w:rPr>
-        <w:t>«BO_P_Add»</w:t>
-      </w:r>
-      <w:r>
-        <w:rPr>
-          <w:sz w:val="22"/>
-          <w:b/>
-          <w:szCs w:val="22"/>
-          <w:rFonts w:eastAsia="SimSun"/>
-          <w:color w:val="000000"/>
-          <w:lang w:eastAsia="zh-CN"/>
-        </w:rPr>
-        <w:fldChar w:fldCharType="end"/>
-      </w:r>
-      <w:r>
-        <w:rPr>
-          <w:color w:val="000000"/>
-          <w:sz w:val="22"/>
-          <w:szCs w:val="22"/>
-        </w:rPr>
-        <w:t xml:space="preserve">.  In the event of a dispute arising, </w:t>
-      </w:r>
-      <w:r>
-        <w:rPr>
-          <w:color w:val="000000"/>
-          <w:sz w:val="22"/>
-          <w:szCs w:val="22"/>
-        </w:rPr>
-        <w:fldChar w:fldCharType="begin"/>
-      </w:r>
-      <w:r>
-        <w:rPr>
-          <w:sz w:val="22"/>
-          <w:szCs w:val="22"/>
-          <w:color w:val="000000"/>
-        </w:rPr>
-        <w:instrText> MERGEFIELD BO_Iwe1 </w:instrText>
-      </w:r>
-      <w:r>
-        <w:rPr>
-          <w:sz w:val="22"/>
-          <w:szCs w:val="22"/>
-          <w:color w:val="000000"/>
-        </w:rPr>
-        <w:fldChar w:fldCharType="separate"/>
-      </w:r>
-      <w:r>
-        <w:rPr>
-          <w:sz w:val="22"/>
-          <w:szCs w:val="22"/>
-          <w:color w:val="000000"/>
-        </w:rPr>
-        <w:t>«BO_Iwe1»</w:t>
-      </w:r>
-      <w:r>
-        <w:rPr>
-          <w:sz w:val="22"/>
-          <w:szCs w:val="22"/>
-          <w:color w:val="000000"/>
-        </w:rPr>
-        <w:fldChar w:fldCharType="end"/>
-      </w:r>
-      <w:r>
-        <w:rPr>
-          <w:color w:val="000000"/>
-          <w:sz w:val="22"/>
-          <w:szCs w:val="22"/>
-        </w:rPr>
-        <w:t xml:space="preserve"> appoint you, </w:t>
-      </w:r>
-      <w:r>
-        <w:rPr>
-          <w:sz w:val="22"/>
-          <w:szCs w:val="22"/>
-        </w:rPr>
-        <w:t>Steve Whitehead</w:t>
-      </w:r>
-      <w:r>
-        <w:rPr>
-          <w:color w:val="000000"/>
-          <w:sz w:val="22"/>
-          <w:szCs w:val="22"/>
-        </w:rPr>
-        <w:t xml:space="preserve">, as </w:t>
-      </w:r>
-      <w:r>
-        <w:rPr>
-          <w:color w:val="000000"/>
-          <w:sz w:val="22"/>
-          <w:szCs w:val="22"/>
-        </w:rPr>
-        <w:fldChar w:fldCharType="begin"/>
-      </w:r>
-      <w:r>
-        <w:rPr>
-          <w:sz w:val="22"/>
-          <w:szCs w:val="22"/>
-          <w:color w:val="000000"/>
-        </w:rPr>
-        <w:instrText> MERGEFIELD BO_MyOur </w:instrText>
-      </w:r>
-      <w:r>
-        <w:rPr>
-          <w:sz w:val="22"/>
-          <w:szCs w:val="22"/>
-          <w:color w:val="000000"/>
-        </w:rPr>
-        <w:fldChar w:fldCharType="separate"/>
-      </w:r>
-      <w:r>
-        <w:rPr>
-          <w:sz w:val="22"/>
-          <w:szCs w:val="22"/>
-          <w:color w:val="000000"/>
-        </w:rPr>
-        <w:t>«BO_MyOur»</w:t>
-      </w:r>
-      <w:r>
-        <w:rPr>
-          <w:sz w:val="22"/>
-          <w:szCs w:val="22"/>
-          <w:color w:val="000000"/>
-        </w:rPr>
-        <w:fldChar w:fldCharType="end"/>
-      </w:r>
-      <w:r>
-        <w:rPr>
-          <w:color w:val="000000"/>
-          <w:sz w:val="22"/>
-          <w:szCs w:val="22"/>
-        </w:rPr>
-        <w:t xml:space="preserve"> surveyor, in accordance with Section 10 of the above Act and authorise you to make any necessary appointments on </w:t>
-      </w:r>
-      <w:r>
-        <w:rPr>
-          <w:color w:val="000000"/>
-          <w:sz w:val="22"/>
-          <w:szCs w:val="22"/>
-        </w:rPr>
-        <w:fldChar w:fldCharType="begin"/>
-      </w:r>
-      <w:r>
-        <w:rPr>
-          <w:sz w:val="22"/>
-          <w:szCs w:val="22"/>
-          <w:color w:val="000000"/>
-        </w:rPr>
-        <w:instrText> MERGEFIELD BO_MyOur </w:instrText>
-      </w:r>
-      <w:r>
-        <w:rPr>
-          <w:sz w:val="22"/>
-          <w:szCs w:val="22"/>
-          <w:color w:val="000000"/>
-        </w:rPr>
-        <w:fldChar w:fldCharType="separate"/>
-      </w:r>
-      <w:r>
-        <w:rPr>
-          <w:sz w:val="22"/>
-          <w:szCs w:val="22"/>
-          <w:color w:val="000000"/>
-        </w:rPr>
-        <w:t>«BO_MyOur»</w:t>
-      </w:r>
-      <w:r>
-        <w:rPr>
-          <w:sz w:val="22"/>
-          <w:szCs w:val="22"/>
-          <w:color w:val="000000"/>
-        </w:rPr>
-        <w:fldChar w:fldCharType="end"/>
-      </w:r>
-      <w:r>
-        <w:rPr>
-          <w:color w:val="000000"/>
-          <w:sz w:val="22"/>
-          <w:szCs w:val="22"/>
-        </w:rPr>
-        <w:t xml:space="preserve"> behalf.</w:t>
-      </w:r>
-    </w:p>
-    <w:p>
-      <w:pPr>
-        <w:pStyle w:val="Normal"/>
-        <w:tabs>
-          <w:tab w:val="clear" w:pos="709"/>
-          <w:tab w:val="left" w:pos="0" w:leader="none"/>
-          <w:tab w:val="left" w:pos="720" w:leader="none"/>
-          <w:tab w:val="left" w:pos="1440" w:leader="none"/>
-          <w:tab w:val="left" w:pos="2160" w:leader="none"/>
-          <w:tab w:val="left" w:pos="2880" w:leader="none"/>
-          <w:tab w:val="left" w:pos="3600" w:leader="none"/>
-          <w:tab w:val="left" w:pos="4320" w:leader="none"/>
-          <w:tab w:val="left" w:pos="5040" w:leader="none"/>
-          <w:tab w:val="left" w:pos="5760" w:leader="none"/>
-          <w:tab w:val="left" w:pos="6480" w:leader="none"/>
-          <w:tab w:val="left" w:pos="7200" w:leader="none"/>
-          <w:tab w:val="left" w:pos="7920" w:leader="none"/>
-          <w:tab w:val="left" w:pos="8640" w:leader="none"/>
-        </w:tabs>
-        <w:bidi w:val="0"/>
-        <w:jc w:val="both"/>
-        <w:rPr>
-          <w:color w:val="000000"/>
-          <w:sz w:val="22"/>
-          <w:szCs w:val="22"/>
-        </w:rPr>
-      </w:pPr>
-      <w:r>
-        <w:rPr>
-          <w:color w:val="000000"/>
-          <w:sz w:val="22"/>
-          <w:szCs w:val="22"/>
-        </w:rPr>
-      </w:r>
-    </w:p>
-    <w:p>
-      <w:pPr>
-        <w:pStyle w:val="Normal"/>
-        <w:tabs>
-          <w:tab w:val="clear" w:pos="709"/>
-          <w:tab w:val="left" w:pos="0" w:leader="none"/>
-          <w:tab w:val="left" w:pos="720" w:leader="none"/>
-          <w:tab w:val="left" w:pos="1440" w:leader="none"/>
-          <w:tab w:val="left" w:pos="2160" w:leader="none"/>
-          <w:tab w:val="left" w:pos="2880" w:leader="none"/>
-          <w:tab w:val="left" w:pos="3600" w:leader="none"/>
-          <w:tab w:val="left" w:pos="4320" w:leader="none"/>
-          <w:tab w:val="left" w:pos="5040" w:leader="none"/>
-          <w:tab w:val="left" w:pos="5760" w:leader="none"/>
-          <w:tab w:val="left" w:pos="6480" w:leader="none"/>
-          <w:tab w:val="left" w:pos="7200" w:leader="none"/>
-          <w:tab w:val="left" w:pos="7920" w:leader="none"/>
-          <w:tab w:val="left" w:pos="8640" w:leader="none"/>
-        </w:tabs>
-        <w:bidi w:val="0"/>
-        <w:jc w:val="both"/>
-        <w:rPr>
-          <w:color w:val="000000"/>
-          <w:sz w:val="22"/>
-          <w:szCs w:val="22"/>
-        </w:rPr>
-      </w:pPr>
-      <w:r>
-        <w:rPr>
-          <w:color w:val="000000"/>
-          <w:sz w:val="22"/>
-          <w:szCs w:val="22"/>
-        </w:rPr>
-        <w:t xml:space="preserve">As </w:t>
-      </w:r>
-      <w:r>
-        <w:rPr>
-          <w:color w:val="000000"/>
-          <w:sz w:val="22"/>
-          <w:szCs w:val="22"/>
-        </w:rPr>
-        <w:fldChar w:fldCharType="begin"/>
-      </w:r>
-      <w:r>
-        <w:rPr>
-          <w:sz w:val="22"/>
-          <w:szCs w:val="22"/>
-          <w:color w:val="000000"/>
-        </w:rPr>
-        <w:instrText> MERGEFIELD BOs </w:instrText>
-      </w:r>
-      <w:r>
-        <w:rPr>
-          <w:sz w:val="22"/>
-          <w:szCs w:val="22"/>
-          <w:color w:val="000000"/>
-        </w:rPr>
-        <w:fldChar w:fldCharType="separate"/>
-      </w:r>
-      <w:r>
-        <w:rPr>
-          <w:sz w:val="22"/>
-          <w:szCs w:val="22"/>
-          <w:color w:val="000000"/>
-        </w:rPr>
-        <w:t>«BOs»</w:t>
-      </w:r>
-      <w:r>
-        <w:rPr>
-          <w:sz w:val="22"/>
-          <w:szCs w:val="22"/>
-          <w:color w:val="000000"/>
-        </w:rPr>
-        <w:fldChar w:fldCharType="end"/>
-      </w:r>
-      <w:r>
-        <w:rPr>
-          <w:color w:val="000000"/>
-          <w:sz w:val="22"/>
-          <w:szCs w:val="22"/>
-        </w:rPr>
-        <w:t xml:space="preserve"> (</w:t>
-      </w:r>
-      <w:r>
-        <w:rPr>
-          <w:color w:val="000000"/>
-          <w:sz w:val="22"/>
-          <w:szCs w:val="22"/>
-        </w:rPr>
-        <w:fldChar w:fldCharType="begin"/>
-      </w:r>
-      <w:r>
-        <w:rPr>
-          <w:sz w:val="22"/>
-          <w:szCs w:val="22"/>
-          <w:color w:val="000000"/>
-        </w:rPr>
-        <w:instrText> MERGEFIELD BO_FHLH </w:instrText>
-      </w:r>
-      <w:r>
-        <w:rPr>
-          <w:sz w:val="22"/>
-          <w:szCs w:val="22"/>
-          <w:color w:val="000000"/>
-        </w:rPr>
-        <w:fldChar w:fldCharType="separate"/>
-      </w:r>
-      <w:r>
-        <w:rPr>
-          <w:sz w:val="22"/>
-          <w:szCs w:val="22"/>
-          <w:color w:val="000000"/>
-        </w:rPr>
-        <w:t>«BO_FHLH»</w:t>
-      </w:r>
-      <w:r>
-        <w:rPr>
-          <w:sz w:val="22"/>
-          <w:szCs w:val="22"/>
-          <w:color w:val="000000"/>
-        </w:rPr>
-        <w:fldChar w:fldCharType="end"/>
-      </w:r>
-      <w:r>
-        <w:rPr>
-          <w:color w:val="000000"/>
-          <w:sz w:val="22"/>
-          <w:szCs w:val="22"/>
-        </w:rPr>
-        <w:t xml:space="preserve">) of </w:t>
-      </w:r>
-      <w:r>
-        <w:rPr>
-          <w:rFonts w:eastAsia="SimSun"/>
-          <w:b/>
-          <w:color w:val="000000" w:themeColor="text1"/>
-          <w:sz w:val="22"/>
-          <w:szCs w:val="22"/>
-          <w:lang w:eastAsia="zh-CN"/>
-        </w:rPr>
-        <w:fldChar w:fldCharType="begin"/>
-      </w:r>
-      <w:r>
-        <w:rPr>
-          <w:sz w:val="22"/>
-          <w:b/>
-          <w:szCs w:val="22"/>
-          <w:rFonts w:eastAsia="SimSun"/>
-          <w:color w:val="000000"/>
-          <w:lang w:eastAsia="zh-CN"/>
-        </w:rPr>
-        <w:instrText> MERGEFIELD BO_P_Add </w:instrText>
-      </w:r>
-      <w:r>
-        <w:rPr>
-          <w:sz w:val="22"/>
-          <w:b/>
-          <w:szCs w:val="22"/>
-          <w:rFonts w:eastAsia="SimSun"/>
-          <w:color w:val="000000"/>
-          <w:lang w:eastAsia="zh-CN"/>
-        </w:rPr>
-        <w:fldChar w:fldCharType="separate"/>
-      </w:r>
-      <w:r>
-        <w:rPr>
-          <w:sz w:val="22"/>
-          <w:b/>
-          <w:szCs w:val="22"/>
-          <w:rFonts w:eastAsia="SimSun"/>
-          <w:color w:val="000000"/>
-          <w:lang w:eastAsia="zh-CN"/>
-        </w:rPr>
-        <w:t>«BO_P_Add»</w:t>
-      </w:r>
-      <w:r>
-        <w:rPr>
-          <w:sz w:val="22"/>
-          <w:b/>
-          <w:szCs w:val="22"/>
-          <w:rFonts w:eastAsia="SimSun"/>
-          <w:color w:val="000000"/>
-          <w:lang w:eastAsia="zh-CN"/>
-        </w:rPr>
-        <w:fldChar w:fldCharType="end"/>
-      </w:r>
-      <w:r>
-        <w:rPr>
-          <w:color w:val="000000"/>
-          <w:sz w:val="22"/>
-          <w:szCs w:val="22"/>
-        </w:rPr>
-        <w:t xml:space="preserve"> </w:t>
-      </w:r>
-      <w:r>
-        <w:rPr>
-          <w:color w:val="000000"/>
-          <w:sz w:val="22"/>
-          <w:szCs w:val="22"/>
-        </w:rPr>
-        <w:fldChar w:fldCharType="begin"/>
-      </w:r>
-      <w:r>
-        <w:rPr>
-          <w:sz w:val="22"/>
-          <w:szCs w:val="22"/>
-          <w:color w:val="000000"/>
-        </w:rPr>
-        <w:instrText> MERGEFIELD BO_Iwe1 </w:instrText>
-      </w:r>
-      <w:r>
-        <w:rPr>
-          <w:sz w:val="22"/>
-          <w:szCs w:val="22"/>
-          <w:color w:val="000000"/>
-        </w:rPr>
-        <w:fldChar w:fldCharType="separate"/>
-      </w:r>
-      <w:r>
-        <w:rPr>
-          <w:sz w:val="22"/>
-          <w:szCs w:val="22"/>
-          <w:color w:val="000000"/>
-        </w:rPr>
-        <w:t>«BO_Iwe1»</w:t>
-      </w:r>
-      <w:r>
-        <w:rPr>
-          <w:sz w:val="22"/>
-          <w:szCs w:val="22"/>
-          <w:color w:val="000000"/>
-        </w:rPr>
-        <w:fldChar w:fldCharType="end"/>
-      </w:r>
-      <w:r>
-        <w:rPr>
-          <w:color w:val="000000"/>
-          <w:sz w:val="22"/>
-          <w:szCs w:val="22"/>
-        </w:rPr>
-        <w:t xml:space="preserve"> hereby declare that </w:t>
-      </w:r>
-      <w:r>
-        <w:rPr>
-          <w:color w:val="000000"/>
-          <w:sz w:val="22"/>
-          <w:szCs w:val="22"/>
-        </w:rPr>
-        <w:fldChar w:fldCharType="begin"/>
-      </w:r>
-      <w:r>
-        <w:rPr>
-          <w:sz w:val="22"/>
-          <w:szCs w:val="22"/>
-          <w:color w:val="000000"/>
-        </w:rPr>
-        <w:instrText> MERGEFIELD BO_Iwe1 </w:instrText>
-      </w:r>
-      <w:r>
-        <w:rPr>
-          <w:sz w:val="22"/>
-          <w:szCs w:val="22"/>
-          <w:color w:val="000000"/>
-        </w:rPr>
-        <w:fldChar w:fldCharType="separate"/>
-      </w:r>
-      <w:r>
-        <w:rPr>
-          <w:sz w:val="22"/>
-          <w:szCs w:val="22"/>
-          <w:color w:val="000000"/>
-        </w:rPr>
-        <w:t>«BO_Iwe1»</w:t>
-      </w:r>
-      <w:r>
-        <w:rPr>
-          <w:sz w:val="22"/>
-          <w:szCs w:val="22"/>
-          <w:color w:val="000000"/>
-        </w:rPr>
-        <w:fldChar w:fldCharType="end"/>
-      </w:r>
-      <w:r>
-        <w:rPr>
-          <w:color w:val="000000"/>
-          <w:sz w:val="22"/>
-          <w:szCs w:val="22"/>
-        </w:rPr>
-        <w:t xml:space="preserve"> consent to receive any notices, Awards, or any other documents by means of electronic communication in accordance with The Party Wall etc. Act 1996 (Electronic Communications) Order 2016 to the email address/addresses listed below. If no email address is listed below then </w:t>
-      </w:r>
-      <w:r>
-        <w:rPr>
-          <w:color w:val="000000"/>
-          <w:sz w:val="22"/>
-          <w:szCs w:val="22"/>
-        </w:rPr>
-        <w:fldChar w:fldCharType="begin"/>
-      </w:r>
-      <w:r>
-        <w:rPr>
-          <w:sz w:val="22"/>
-          <w:szCs w:val="22"/>
-          <w:color w:val="000000"/>
-        </w:rPr>
-        <w:instrText> MERGEFIELD BO_Iwe1 </w:instrText>
-      </w:r>
-      <w:r>
-        <w:rPr>
-          <w:sz w:val="22"/>
-          <w:szCs w:val="22"/>
-          <w:color w:val="000000"/>
-        </w:rPr>
-        <w:fldChar w:fldCharType="separate"/>
-      </w:r>
-      <w:r>
-        <w:rPr>
-          <w:sz w:val="22"/>
-          <w:szCs w:val="22"/>
-          <w:color w:val="000000"/>
-        </w:rPr>
-        <w:t>«BO_Iwe1»</w:t>
-      </w:r>
-      <w:r>
-        <w:rPr>
-          <w:sz w:val="22"/>
-          <w:szCs w:val="22"/>
-          <w:color w:val="000000"/>
-        </w:rPr>
-        <w:fldChar w:fldCharType="end"/>
-      </w:r>
-      <w:r>
-        <w:rPr>
-          <w:color w:val="000000"/>
-          <w:sz w:val="22"/>
-          <w:szCs w:val="22"/>
-        </w:rPr>
-        <w:t xml:space="preserve"> agree to the use of the email address/addresses used as primary means of contact with </w:t>
-      </w:r>
-      <w:r>
-        <w:rPr>
-          <w:color w:val="000000"/>
-          <w:sz w:val="22"/>
-          <w:szCs w:val="22"/>
-        </w:rPr>
-        <w:fldChar w:fldCharType="begin"/>
-      </w:r>
-      <w:r>
-        <w:rPr>
-          <w:sz w:val="22"/>
-          <w:szCs w:val="22"/>
-          <w:color w:val="000000"/>
-        </w:rPr>
-        <w:instrText> MERGEFIELD BO_MeUs </w:instrText>
-      </w:r>
-      <w:r>
-        <w:rPr>
-          <w:sz w:val="22"/>
-          <w:szCs w:val="22"/>
-          <w:color w:val="000000"/>
-        </w:rPr>
-        <w:fldChar w:fldCharType="separate"/>
-      </w:r>
-      <w:r>
-        <w:rPr>
-          <w:sz w:val="22"/>
-          <w:szCs w:val="22"/>
-          <w:color w:val="000000"/>
-        </w:rPr>
-        <w:t>«BO_MeUs»</w:t>
-      </w:r>
-      <w:r>
-        <w:rPr>
-          <w:sz w:val="22"/>
-          <w:szCs w:val="22"/>
-          <w:color w:val="000000"/>
-        </w:rPr>
-        <w:fldChar w:fldCharType="end"/>
-      </w:r>
-      <w:r>
-        <w:rPr>
-          <w:color w:val="000000"/>
-          <w:sz w:val="22"/>
-          <w:szCs w:val="22"/>
-        </w:rPr>
-        <w:t xml:space="preserve"> during the course of this project.</w:t>
       </w:r>
     </w:p>
     <w:p>
@@ -2126,7 +1094,7 @@
 </file>
 
 <file path=word/numbering.xml><?xml version="1.0" encoding="utf-8"?>
-<w:numbering xmlns:w="http://schemas.openxmlformats.org/wordprocessingml/2006/main" xmlns:o="urn:schemas-microsoft-com:office:office" xmlns:r="http://schemas.openxmlformats.org/officeDocument/2006/relationships" xmlns:v="urn:schemas-microsoft-com:vml">
+<w:numbering xmlns:w="http://schemas.openxmlformats.org/wordprocessingml/2006/main" xmlns:o="urn:schemas-microsoft-com:office:office" xmlns:r="http://schemas.openxmlformats.org/officeDocument/2006/relationships" xmlns:v="urn:schemas-microsoft-com:vml" xmlns:mc="http://schemas.openxmlformats.org/markup-compatibility/2006" xmlns:w14="http://schemas.microsoft.com/office/word/2010/wordml" mc:Ignorable="w14">
   <w:abstractNum w:abstractNumId="1">
     <w:lvl w:ilvl="0">
       <w:start w:val="1"/>
@@ -2382,7 +1350,6 @@
     </w:rPrDefault>
     <w:pPrDefault>
       <w:pPr>
-        <w:widowControl/>
         <w:suppressAutoHyphens w:val="true"/>
       </w:pPr>
     </w:pPrDefault>
@@ -2392,7 +1359,10 @@
     <w:qFormat/>
     <w:pPr>
       <w:widowControl/>
+      <w:suppressAutoHyphens w:val="true"/>
       <w:bidi w:val="0"/>
+      <w:spacing w:before="0" w:after="0"/>
+      <w:jc w:val="left"/>
     </w:pPr>
     <w:rPr>
       <w:rFonts w:ascii="Liberation Serif" w:hAnsi="Liberation Serif" w:eastAsia="Noto Serif CJK SC" w:cs="Droid Sans Devanagari"/>
@@ -2486,6 +1456,13 @@
     </w:pPr>
     <w:rPr/>
   </w:style>
+  <w:style w:type="paragraph" w:styleId="HeaderandFooter">
+    <w:name w:val="Header and Footer"/>
+    <w:basedOn w:val="Normal"/>
+    <w:qFormat/>
+    <w:pPr/>
+    <w:rPr/>
+  </w:style>
   <w:style w:type="paragraph" w:styleId="Footer">
     <w:name w:val="Footer"/>
     <w:basedOn w:val="Normal"/>

</xml_diff>